<commit_message>
refactored classes + new tags + refactored generatePDF
</commit_message>
<xml_diff>
--- a/src/main/webapp/resources/files/doc_templates/Templ.docx
+++ b/src/main/webapp/resources/files/doc_templates/Templ.docx
@@ -1,6 +1,6 @@
 
 <file path=word/document.xml><?xml version="1.0" encoding="utf-8"?>
-<w:document xmlns:wpc="http://schemas.microsoft.com/office/word/2010/wordprocessingCanvas" xmlns:mc="http://schemas.openxmlformats.org/markup-compatibility/2006" xmlns:o="urn:schemas-microsoft-com:office:office" xmlns:r="http://schemas.openxmlformats.org/officeDocument/2006/relationships" xmlns:m="http://schemas.openxmlformats.org/officeDocument/2006/math" xmlns:v="urn:schemas-microsoft-com:vml" xmlns:wp14="http://schemas.microsoft.com/office/word/2010/wordprocessingDrawing" xmlns:wp="http://schemas.openxmlformats.org/drawingml/2006/wordprocessingDrawing" xmlns:w10="urn:schemas-microsoft-com:office:word" xmlns:w="http://schemas.openxmlformats.org/wordprocessingml/2006/main" xmlns:w14="http://schemas.microsoft.com/office/word/2010/wordml" xmlns:wpg="http://schemas.microsoft.com/office/word/2010/wordprocessingGroup" xmlns:wpi="http://schemas.microsoft.com/office/word/2010/wordprocessingInk" xmlns:wne="http://schemas.microsoft.com/office/word/2006/wordml" xmlns:wps="http://schemas.microsoft.com/office/word/2010/wordprocessingShape" mc:Ignorable="w14 wp14">
+<w:document xmlns:wpc="http://schemas.microsoft.com/office/word/2010/wordprocessingCanvas" xmlns:cx="http://schemas.microsoft.com/office/drawing/2014/chartex" xmlns:cx1="http://schemas.microsoft.com/office/drawing/2015/9/8/chartex" xmlns:cx2="http://schemas.microsoft.com/office/drawing/2015/10/21/chartex" xmlns:cx3="http://schemas.microsoft.com/office/drawing/2016/5/9/chartex" xmlns:cx4="http://schemas.microsoft.com/office/drawing/2016/5/10/chartex" xmlns:cx5="http://schemas.microsoft.com/office/drawing/2016/5/11/chartex" xmlns:cx6="http://schemas.microsoft.com/office/drawing/2016/5/12/chartex" xmlns:cx7="http://schemas.microsoft.com/office/drawing/2016/5/13/chartex" xmlns:cx8="http://schemas.microsoft.com/office/drawing/2016/5/14/chartex" xmlns:mc="http://schemas.openxmlformats.org/markup-compatibility/2006" xmlns:aink="http://schemas.microsoft.com/office/drawing/2016/ink" xmlns:am3d="http://schemas.microsoft.com/office/drawing/2017/model3d" xmlns:o="urn:schemas-microsoft-com:office:office" xmlns:r="http://schemas.openxmlformats.org/officeDocument/2006/relationships" xmlns:m="http://schemas.openxmlformats.org/officeDocument/2006/math" xmlns:v="urn:schemas-microsoft-com:vml" xmlns:wp14="http://schemas.microsoft.com/office/word/2010/wordprocessingDrawing" xmlns:wp="http://schemas.openxmlformats.org/drawingml/2006/wordprocessingDrawing" xmlns:w10="urn:schemas-microsoft-com:office:word" xmlns:w="http://schemas.openxmlformats.org/wordprocessingml/2006/main" xmlns:w14="http://schemas.microsoft.com/office/word/2010/wordml" xmlns:w15="http://schemas.microsoft.com/office/word/2012/wordml" xmlns:w16cid="http://schemas.microsoft.com/office/word/2016/wordml/cid" xmlns:w16se="http://schemas.microsoft.com/office/word/2015/wordml/symex" xmlns:wpg="http://schemas.microsoft.com/office/word/2010/wordprocessingGroup" xmlns:wpi="http://schemas.microsoft.com/office/word/2010/wordprocessingInk" xmlns:wne="http://schemas.microsoft.com/office/word/2006/wordml" xmlns:wps="http://schemas.microsoft.com/office/word/2010/wordprocessingShape" mc:Ignorable="w14 w15 w16se w16cid wp14">
   <w:body>
     <w:p>
       <w:pPr>
@@ -182,24 +182,15 @@
           <w:sz w:val="20"/>
           <w:szCs w:val="20"/>
         </w:rPr>
-        <w:t xml:space="preserve"> </w:t>
-      </w:r>
-      <w:proofErr w:type="spellStart"/>
+        <w:t xml:space="preserve"> к</w:t>
+      </w:r>
       <w:r>
         <w:rPr>
           <w:sz w:val="20"/>
           <w:szCs w:val="20"/>
         </w:rPr>
-        <w:t>к</w:t>
-      </w:r>
-      <w:r>
-        <w:rPr>
-          <w:sz w:val="20"/>
-          <w:szCs w:val="20"/>
-        </w:rPr>
         <w:t>аб</w:t>
       </w:r>
-      <w:proofErr w:type="spellEnd"/>
       <w:r>
         <w:rPr>
           <w:sz w:val="20"/>
@@ -291,7 +282,6 @@
         </w:rPr>
         <w:t>&lt;</w:t>
       </w:r>
-      <w:proofErr w:type="spellStart"/>
       <w:r>
         <w:rPr>
           <w:b/>
@@ -310,7 +300,6 @@
         </w:rPr>
         <w:t>Date</w:t>
       </w:r>
-      <w:proofErr w:type="spellEnd"/>
       <w:r>
         <w:rPr>
           <w:b/>
@@ -357,39 +346,30 @@
           <w:b/>
         </w:rPr>
       </w:pPr>
-      <w:proofErr w:type="gramStart"/>
       <w:r>
         <w:rPr>
           <w:b/>
         </w:rPr>
-        <w:t>П</w:t>
-      </w:r>
-      <w:proofErr w:type="gramEnd"/>
+        <w:t>П О В Е С Т К А</w:t>
+      </w:r>
       <w:r>
         <w:rPr>
           <w:b/>
         </w:rPr>
-        <w:t xml:space="preserve"> О В Е С Т К А</w:t>
+        <w:t xml:space="preserve"> </w:t>
       </w:r>
       <w:r>
         <w:rPr>
           <w:b/>
         </w:rPr>
-        <w:t xml:space="preserve"> </w:t>
+        <w:t xml:space="preserve">№ </w:t>
       </w:r>
       <w:r>
         <w:rPr>
           <w:b/>
         </w:rPr>
-        <w:t xml:space="preserve">№ </w:t>
-      </w:r>
-      <w:r>
-        <w:rPr>
-          <w:b/>
-        </w:rPr>
         <w:t>&lt;</w:t>
       </w:r>
-      <w:proofErr w:type="spellStart"/>
       <w:r>
         <w:rPr>
           <w:b/>
@@ -397,7 +377,6 @@
         </w:rPr>
         <w:t>RegNum</w:t>
       </w:r>
-      <w:proofErr w:type="spellEnd"/>
       <w:r>
         <w:rPr>
           <w:b/>
@@ -452,7 +431,6 @@
         </w:rPr>
         <w:t>&lt;</w:t>
       </w:r>
-      <w:proofErr w:type="spellStart"/>
       <w:r>
         <w:rPr>
           <w:b/>
@@ -467,7 +445,6 @@
         </w:rPr>
         <w:t>Time</w:t>
       </w:r>
-      <w:proofErr w:type="spellEnd"/>
       <w:r>
         <w:rPr>
           <w:b/>
@@ -566,17 +543,7 @@
                 <w:sz w:val="22"/>
                 <w:szCs w:val="22"/>
               </w:rPr>
-              <w:t>Ответственный за подг</w:t>
-            </w:r>
-            <w:bookmarkStart w:id="0" w:name="_GoBack"/>
-            <w:bookmarkEnd w:id="0"/>
-            <w:r>
-              <w:rPr>
-                <w:i/>
-                <w:sz w:val="22"/>
-                <w:szCs w:val="22"/>
-              </w:rPr>
-              <w:t>отовку материалов</w:t>
+              <w:t>Ответственный за подготовку материалов</w:t>
             </w:r>
           </w:p>
         </w:tc>
@@ -602,41 +569,18 @@
                 <w:sz w:val="28"/>
                 <w:szCs w:val="28"/>
               </w:rPr>
-              <w:t>&lt;</w:t>
-            </w:r>
-            <w:r>
-              <w:rPr>
-                <w:sz w:val="28"/>
-                <w:szCs w:val="28"/>
-                <w:lang w:val="en-US"/>
-              </w:rPr>
-              <w:t>Table</w:t>
-            </w:r>
-            <w:r>
-              <w:rPr>
-                <w:sz w:val="28"/>
-                <w:szCs w:val="28"/>
-                <w:lang w:val="en-US"/>
-              </w:rPr>
-              <w:t>1</w:t>
-            </w:r>
-            <w:r>
-              <w:rPr>
-                <w:sz w:val="28"/>
-                <w:szCs w:val="28"/>
-              </w:rPr>
-              <w:t>.</w:t>
-            </w:r>
-            <w:proofErr w:type="spellStart"/>
-            <w:r>
-              <w:rPr>
-                <w:sz w:val="28"/>
-                <w:szCs w:val="28"/>
-                <w:lang w:val="en-US"/>
-              </w:rPr>
-              <w:t>NumTheme</w:t>
-            </w:r>
-            <w:proofErr w:type="spellEnd"/>
+              <w:t>&lt;[Questions]</w:t>
+            </w:r>
+            <w:r>
+              <w:rPr>
+                <w:sz w:val="28"/>
+                <w:szCs w:val="28"/>
+                <w:lang w:val="en-US"/>
+              </w:rPr>
+              <w:t>Sequence</w:t>
+            </w:r>
+            <w:bookmarkStart w:id="0" w:name="_GoBack"/>
+            <w:bookmarkEnd w:id="0"/>
             <w:r>
               <w:rPr>
                 <w:sz w:val="28"/>
@@ -660,12 +604,14 @@
                 <w:b/>
                 <w:sz w:val="28"/>
                 <w:szCs w:val="20"/>
+                <w:lang w:val="en-US"/>
               </w:rPr>
             </w:pPr>
             <w:r>
               <w:rPr>
                 <w:sz w:val="28"/>
                 <w:szCs w:val="28"/>
+                <w:lang w:val="en-US"/>
               </w:rPr>
               <w:t>&lt;</w:t>
             </w:r>
@@ -675,35 +621,197 @@
                 <w:szCs w:val="28"/>
                 <w:lang w:val="en-US"/>
               </w:rPr>
-              <w:t>Table</w:t>
-            </w:r>
-            <w:r>
-              <w:rPr>
-                <w:sz w:val="28"/>
-                <w:szCs w:val="28"/>
-                <w:lang w:val="en-US"/>
-              </w:rPr>
-              <w:t>1</w:t>
-            </w:r>
-            <w:r>
-              <w:rPr>
-                <w:sz w:val="28"/>
-                <w:szCs w:val="28"/>
-              </w:rPr>
-              <w:t>.</w:t>
-            </w:r>
-            <w:r>
-              <w:rPr>
-                <w:sz w:val="28"/>
-                <w:szCs w:val="28"/>
-                <w:lang w:val="en-US"/>
-              </w:rPr>
-              <w:t>Theme</w:t>
-            </w:r>
-            <w:r>
-              <w:rPr>
-                <w:sz w:val="28"/>
-                <w:szCs w:val="28"/>
+              <w:t>[Questions]</w:t>
+            </w:r>
+            <w:r>
+              <w:rPr>
+                <w:sz w:val="28"/>
+                <w:szCs w:val="28"/>
+                <w:lang w:val="en-US"/>
+              </w:rPr>
+              <w:t>Subject</w:t>
+            </w:r>
+            <w:r>
+              <w:rPr>
+                <w:sz w:val="28"/>
+                <w:szCs w:val="28"/>
+                <w:lang w:val="en-US"/>
+              </w:rPr>
+              <w:t>&gt;</w:t>
+            </w:r>
+            <w:r>
+              <w:rPr>
+                <w:sz w:val="28"/>
+                <w:szCs w:val="28"/>
+                <w:lang w:val="en-US"/>
+              </w:rPr>
+              <w:t xml:space="preserve"> </w:t>
+            </w:r>
+            <w:r>
+              <w:rPr>
+                <w:sz w:val="28"/>
+                <w:szCs w:val="28"/>
+                <w:lang w:val="en-US"/>
+              </w:rPr>
+              <w:t>&lt;[</w:t>
+            </w:r>
+            <w:r>
+              <w:rPr>
+                <w:sz w:val="28"/>
+                <w:szCs w:val="28"/>
+                <w:lang w:val="en-US"/>
+              </w:rPr>
+              <w:t>Questions</w:t>
+            </w:r>
+            <w:r>
+              <w:rPr>
+                <w:sz w:val="28"/>
+                <w:szCs w:val="28"/>
+                <w:lang w:val="en-US"/>
+              </w:rPr>
+              <w:t>]</w:t>
+            </w:r>
+            <w:r>
+              <w:rPr>
+                <w:sz w:val="28"/>
+                <w:szCs w:val="28"/>
+                <w:lang w:val="en-US"/>
+              </w:rPr>
+              <w:t>Direction</w:t>
+            </w:r>
+            <w:r>
+              <w:rPr>
+                <w:sz w:val="28"/>
+                <w:szCs w:val="28"/>
+                <w:lang w:val="en-US"/>
+              </w:rPr>
+              <w:t>&gt; &lt;[</w:t>
+            </w:r>
+            <w:r>
+              <w:rPr>
+                <w:sz w:val="28"/>
+                <w:szCs w:val="28"/>
+                <w:lang w:val="en-US"/>
+              </w:rPr>
+              <w:t>Questions</w:t>
+            </w:r>
+            <w:r>
+              <w:rPr>
+                <w:sz w:val="28"/>
+                <w:szCs w:val="28"/>
+                <w:lang w:val="en-US"/>
+              </w:rPr>
+              <w:t>]</w:t>
+            </w:r>
+            <w:r>
+              <w:rPr>
+                <w:sz w:val="28"/>
+                <w:szCs w:val="28"/>
+                <w:lang w:val="en-US"/>
+              </w:rPr>
+              <w:t>Tarif</w:t>
+            </w:r>
+            <w:r>
+              <w:rPr>
+                <w:sz w:val="28"/>
+                <w:szCs w:val="28"/>
+                <w:lang w:val="en-US"/>
+              </w:rPr>
+              <w:t>&gt; &lt;[</w:t>
+            </w:r>
+            <w:r>
+              <w:rPr>
+                <w:sz w:val="28"/>
+                <w:szCs w:val="28"/>
+                <w:lang w:val="en-US"/>
+              </w:rPr>
+              <w:t>Questions</w:t>
+            </w:r>
+            <w:r>
+              <w:rPr>
+                <w:sz w:val="28"/>
+                <w:szCs w:val="28"/>
+                <w:lang w:val="en-US"/>
+              </w:rPr>
+              <w:t>]</w:t>
+            </w:r>
+            <w:r>
+              <w:rPr>
+                <w:sz w:val="28"/>
+                <w:szCs w:val="28"/>
+                <w:lang w:val="en-US"/>
+              </w:rPr>
+              <w:t>TarifView</w:t>
+            </w:r>
+            <w:r>
+              <w:rPr>
+                <w:sz w:val="28"/>
+                <w:szCs w:val="28"/>
+                <w:lang w:val="en-US"/>
+              </w:rPr>
+              <w:t>&gt; &lt;[</w:t>
+            </w:r>
+            <w:r>
+              <w:rPr>
+                <w:sz w:val="28"/>
+                <w:szCs w:val="28"/>
+                <w:lang w:val="en-US"/>
+              </w:rPr>
+              <w:t>Questions</w:t>
+            </w:r>
+            <w:r>
+              <w:rPr>
+                <w:sz w:val="28"/>
+                <w:szCs w:val="28"/>
+                <w:lang w:val="en-US"/>
+              </w:rPr>
+              <w:t>]</w:t>
+            </w:r>
+            <w:r>
+              <w:rPr>
+                <w:sz w:val="28"/>
+                <w:szCs w:val="28"/>
+                <w:lang w:val="en-US"/>
+              </w:rPr>
+              <w:t>TechConnection</w:t>
+            </w:r>
+            <w:r>
+              <w:rPr>
+                <w:sz w:val="28"/>
+                <w:szCs w:val="28"/>
+                <w:lang w:val="en-US"/>
+              </w:rPr>
+              <w:t>&gt; &lt;[</w:t>
+            </w:r>
+            <w:r>
+              <w:rPr>
+                <w:sz w:val="28"/>
+                <w:szCs w:val="28"/>
+                <w:lang w:val="en-US"/>
+              </w:rPr>
+              <w:t>Questions</w:t>
+            </w:r>
+            <w:r>
+              <w:rPr>
+                <w:sz w:val="28"/>
+                <w:szCs w:val="28"/>
+                <w:lang w:val="en-US"/>
+              </w:rPr>
+              <w:t>]</w:t>
+            </w:r>
+            <w:r>
+              <w:rPr>
+                <w:sz w:val="28"/>
+                <w:szCs w:val="28"/>
+                <w:lang w:val="en-US"/>
+              </w:rPr>
+              <w:t>Organization</w:t>
+            </w:r>
+            <w:r>
+              <w:rPr>
+                <w:sz w:val="28"/>
+                <w:szCs w:val="28"/>
+                <w:lang w:val="en-US"/>
               </w:rPr>
               <w:t>&gt;</w:t>
             </w:r>
@@ -734,24 +842,24 @@
                 <w:szCs w:val="28"/>
                 <w:lang w:val="en-US"/>
               </w:rPr>
-              <w:t>Table</w:t>
-            </w:r>
-            <w:r>
-              <w:rPr>
-                <w:sz w:val="28"/>
-                <w:szCs w:val="28"/>
-                <w:lang w:val="en-US"/>
-              </w:rPr>
-              <w:t>1</w:t>
-            </w:r>
-            <w:r>
-              <w:rPr>
-                <w:sz w:val="28"/>
-                <w:szCs w:val="28"/>
-              </w:rPr>
-              <w:t>.</w:t>
-            </w:r>
-            <w:proofErr w:type="spellStart"/>
+              <w:t>[</w:t>
+            </w:r>
+            <w:r>
+              <w:rPr>
+                <w:sz w:val="28"/>
+                <w:szCs w:val="28"/>
+                <w:lang w:val="en-US"/>
+              </w:rPr>
+              <w:t>Questions</w:t>
+            </w:r>
+            <w:r>
+              <w:rPr>
+                <w:sz w:val="28"/>
+                <w:szCs w:val="28"/>
+                <w:lang w:val="en-US"/>
+              </w:rPr>
+              <w:t>]</w:t>
+            </w:r>
             <w:r>
               <w:rPr>
                 <w:sz w:val="28"/>
@@ -760,7 +868,6 @@
               </w:rPr>
               <w:t>AuthPerson</w:t>
             </w:r>
-            <w:proofErr w:type="spellEnd"/>
             <w:r>
               <w:rPr>
                 <w:sz w:val="28"/>
@@ -834,7 +941,6 @@
                 <w:lang w:val="en-US"/>
               </w:rPr>
             </w:pPr>
-            <w:proofErr w:type="spellStart"/>
             <w:r>
               <w:rPr>
                 <w:b/>
@@ -842,29 +948,8 @@
                 <w:szCs w:val="28"/>
                 <w:lang w:val="en-US"/>
               </w:rPr>
-              <w:t>Заместитель</w:t>
-            </w:r>
-            <w:proofErr w:type="spellEnd"/>
-            <w:r>
-              <w:rPr>
-                <w:b/>
-                <w:sz w:val="28"/>
-                <w:szCs w:val="28"/>
-                <w:lang w:val="en-US"/>
-              </w:rPr>
-              <w:t xml:space="preserve"> </w:t>
-            </w:r>
-            <w:proofErr w:type="spellStart"/>
-            <w:r>
-              <w:rPr>
-                <w:b/>
-                <w:sz w:val="28"/>
-                <w:szCs w:val="28"/>
-                <w:lang w:val="en-US"/>
-              </w:rPr>
-              <w:t>руководителя</w:t>
-            </w:r>
-            <w:proofErr w:type="spellEnd"/>
+              <w:t>Заместитель руководителя</w:t>
+            </w:r>
           </w:p>
           <w:p>
             <w:pPr>
@@ -878,7 +963,6 @@
                 <w:lang w:val="en-US"/>
               </w:rPr>
             </w:pPr>
-            <w:proofErr w:type="spellStart"/>
             <w:r>
               <w:rPr>
                 <w:b/>
@@ -888,7 +972,6 @@
               </w:rPr>
               <w:t>Департамента</w:t>
             </w:r>
-            <w:proofErr w:type="spellEnd"/>
           </w:p>
           <w:p>
             <w:pPr>
@@ -948,7 +1031,6 @@
                 <w:lang w:val="en-US"/>
               </w:rPr>
             </w:pPr>
-            <w:proofErr w:type="spellStart"/>
             <w:r>
               <w:rPr>
                 <w:b/>
@@ -957,7 +1039,6 @@
               </w:rPr>
               <w:t>Д.В.Путин</w:t>
             </w:r>
-            <w:proofErr w:type="spellEnd"/>
           </w:p>
         </w:tc>
       </w:tr>
@@ -978,7 +1059,6 @@
                 <w:lang w:val="en-US"/>
               </w:rPr>
             </w:pPr>
-            <w:proofErr w:type="spellStart"/>
             <w:r>
               <w:rPr>
                 <w:b/>
@@ -986,29 +1066,8 @@
                 <w:szCs w:val="28"/>
                 <w:lang w:val="en-US"/>
               </w:rPr>
-              <w:t>Исполняющий</w:t>
-            </w:r>
-            <w:proofErr w:type="spellEnd"/>
-            <w:r>
-              <w:rPr>
-                <w:b/>
-                <w:sz w:val="28"/>
-                <w:szCs w:val="28"/>
-                <w:lang w:val="en-US"/>
-              </w:rPr>
-              <w:t xml:space="preserve"> </w:t>
-            </w:r>
-            <w:proofErr w:type="spellStart"/>
-            <w:r>
-              <w:rPr>
-                <w:b/>
-                <w:sz w:val="28"/>
-                <w:szCs w:val="28"/>
-                <w:lang w:val="en-US"/>
-              </w:rPr>
-              <w:t>обязанности</w:t>
-            </w:r>
-            <w:proofErr w:type="spellEnd"/>
+              <w:t>Исполняющий обязанности</w:t>
+            </w:r>
           </w:p>
           <w:p>
             <w:pPr>
@@ -1022,7 +1081,6 @@
                 <w:lang w:val="en-US"/>
               </w:rPr>
             </w:pPr>
-            <w:proofErr w:type="spellStart"/>
             <w:r>
               <w:rPr>
                 <w:b/>
@@ -1030,29 +1088,8 @@
                 <w:szCs w:val="28"/>
                 <w:lang w:val="en-US"/>
               </w:rPr>
-              <w:t>секретаря</w:t>
-            </w:r>
-            <w:proofErr w:type="spellEnd"/>
-            <w:r>
-              <w:rPr>
-                <w:b/>
-                <w:sz w:val="28"/>
-                <w:szCs w:val="28"/>
-                <w:lang w:val="en-US"/>
-              </w:rPr>
-              <w:t xml:space="preserve"> </w:t>
-            </w:r>
-            <w:proofErr w:type="spellStart"/>
-            <w:r>
-              <w:rPr>
-                <w:b/>
-                <w:sz w:val="28"/>
-                <w:szCs w:val="28"/>
-                <w:lang w:val="en-US"/>
-              </w:rPr>
-              <w:t>правления</w:t>
-            </w:r>
-            <w:proofErr w:type="spellEnd"/>
+              <w:t>секретаря правления</w:t>
+            </w:r>
           </w:p>
         </w:tc>
         <w:tc>
@@ -1087,7 +1124,6 @@
                 <w:lang w:val="en-US"/>
               </w:rPr>
             </w:pPr>
-            <w:proofErr w:type="spellStart"/>
             <w:r>
               <w:rPr>
                 <w:b/>
@@ -1097,7 +1133,6 @@
               </w:rPr>
               <w:t>М.Ю.Майорова</w:t>
             </w:r>
-            <w:proofErr w:type="spellEnd"/>
           </w:p>
         </w:tc>
       </w:tr>
@@ -1126,8 +1161,8 @@
 </file>
 
 <file path=word/numbering.xml><?xml version="1.0" encoding="utf-8"?>
-<w:numbering xmlns:wpc="http://schemas.microsoft.com/office/word/2010/wordprocessingCanvas" xmlns:mc="http://schemas.openxmlformats.org/markup-compatibility/2006" xmlns:o="urn:schemas-microsoft-com:office:office" xmlns:r="http://schemas.openxmlformats.org/officeDocument/2006/relationships" xmlns:m="http://schemas.openxmlformats.org/officeDocument/2006/math" xmlns:v="urn:schemas-microsoft-com:vml" xmlns:wp14="http://schemas.microsoft.com/office/word/2010/wordprocessingDrawing" xmlns:wp="http://schemas.openxmlformats.org/drawingml/2006/wordprocessingDrawing" xmlns:w10="urn:schemas-microsoft-com:office:word" xmlns:w="http://schemas.openxmlformats.org/wordprocessingml/2006/main" xmlns:w14="http://schemas.microsoft.com/office/word/2010/wordml" xmlns:wpg="http://schemas.microsoft.com/office/word/2010/wordprocessingGroup" xmlns:wpi="http://schemas.microsoft.com/office/word/2010/wordprocessingInk" xmlns:wne="http://schemas.microsoft.com/office/word/2006/wordml" xmlns:wps="http://schemas.microsoft.com/office/word/2010/wordprocessingShape" mc:Ignorable="w14 wp14">
-  <w:abstractNum w:abstractNumId="0">
+<w:numbering xmlns:wpc="http://schemas.microsoft.com/office/word/2010/wordprocessingCanvas" xmlns:cx="http://schemas.microsoft.com/office/drawing/2014/chartex" xmlns:cx1="http://schemas.microsoft.com/office/drawing/2015/9/8/chartex" xmlns:cx2="http://schemas.microsoft.com/office/drawing/2015/10/21/chartex" xmlns:cx3="http://schemas.microsoft.com/office/drawing/2016/5/9/chartex" xmlns:cx4="http://schemas.microsoft.com/office/drawing/2016/5/10/chartex" xmlns:cx5="http://schemas.microsoft.com/office/drawing/2016/5/11/chartex" xmlns:cx6="http://schemas.microsoft.com/office/drawing/2016/5/12/chartex" xmlns:cx7="http://schemas.microsoft.com/office/drawing/2016/5/13/chartex" xmlns:cx8="http://schemas.microsoft.com/office/drawing/2016/5/14/chartex" xmlns:mc="http://schemas.openxmlformats.org/markup-compatibility/2006" xmlns:aink="http://schemas.microsoft.com/office/drawing/2016/ink" xmlns:am3d="http://schemas.microsoft.com/office/drawing/2017/model3d" xmlns:o="urn:schemas-microsoft-com:office:office" xmlns:r="http://schemas.openxmlformats.org/officeDocument/2006/relationships" xmlns:m="http://schemas.openxmlformats.org/officeDocument/2006/math" xmlns:v="urn:schemas-microsoft-com:vml" xmlns:wp14="http://schemas.microsoft.com/office/word/2010/wordprocessingDrawing" xmlns:wp="http://schemas.openxmlformats.org/drawingml/2006/wordprocessingDrawing" xmlns:w10="urn:schemas-microsoft-com:office:word" xmlns:w="http://schemas.openxmlformats.org/wordprocessingml/2006/main" xmlns:w14="http://schemas.microsoft.com/office/word/2010/wordml" xmlns:w15="http://schemas.microsoft.com/office/word/2012/wordml" xmlns:w16cid="http://schemas.microsoft.com/office/word/2016/wordml/cid" xmlns:w16se="http://schemas.microsoft.com/office/word/2015/wordml/symex" xmlns:wpg="http://schemas.microsoft.com/office/word/2010/wordprocessingGroup" xmlns:wpi="http://schemas.microsoft.com/office/word/2010/wordprocessingInk" xmlns:wne="http://schemas.microsoft.com/office/word/2006/wordml" xmlns:wps="http://schemas.microsoft.com/office/word/2010/wordprocessingShape" mc:Ignorable="w14 w15 w16se w16cid wp14">
+  <w:abstractNum w:abstractNumId="0" w15:restartNumberingAfterBreak="0">
     <w:nsid w:val="03660435"/>
     <w:multiLevelType w:val="hybridMultilevel"/>
     <w:tmpl w:val="6498AC92"/>
@@ -1216,7 +1251,7 @@
       </w:pPr>
     </w:lvl>
   </w:abstractNum>
-  <w:abstractNum w:abstractNumId="1">
+  <w:abstractNum w:abstractNumId="1" w15:restartNumberingAfterBreak="0">
     <w:nsid w:val="07422126"/>
     <w:multiLevelType w:val="hybridMultilevel"/>
     <w:tmpl w:val="BBCAE100"/>
@@ -1329,7 +1364,7 @@
       </w:rPr>
     </w:lvl>
   </w:abstractNum>
-  <w:abstractNum w:abstractNumId="2">
+  <w:abstractNum w:abstractNumId="2" w15:restartNumberingAfterBreak="0">
     <w:nsid w:val="0D2500BC"/>
     <w:multiLevelType w:val="hybridMultilevel"/>
     <w:tmpl w:val="80EC71A8"/>
@@ -1418,7 +1453,7 @@
       </w:pPr>
     </w:lvl>
   </w:abstractNum>
-  <w:abstractNum w:abstractNumId="3">
+  <w:abstractNum w:abstractNumId="3" w15:restartNumberingAfterBreak="0">
     <w:nsid w:val="12DB0649"/>
     <w:multiLevelType w:val="hybridMultilevel"/>
     <w:tmpl w:val="53C2AEBC"/>
@@ -1507,7 +1542,7 @@
       </w:pPr>
     </w:lvl>
   </w:abstractNum>
-  <w:abstractNum w:abstractNumId="4">
+  <w:abstractNum w:abstractNumId="4" w15:restartNumberingAfterBreak="0">
     <w:nsid w:val="1FD903AB"/>
     <w:multiLevelType w:val="hybridMultilevel"/>
     <w:tmpl w:val="F236B11C"/>
@@ -1620,7 +1655,7 @@
       </w:rPr>
     </w:lvl>
   </w:abstractNum>
-  <w:abstractNum w:abstractNumId="5">
+  <w:abstractNum w:abstractNumId="5" w15:restartNumberingAfterBreak="0">
     <w:nsid w:val="309177A3"/>
     <w:multiLevelType w:val="hybridMultilevel"/>
     <w:tmpl w:val="3186505E"/>
@@ -1709,7 +1744,7 @@
       </w:pPr>
     </w:lvl>
   </w:abstractNum>
-  <w:abstractNum w:abstractNumId="6">
+  <w:abstractNum w:abstractNumId="6" w15:restartNumberingAfterBreak="0">
     <w:nsid w:val="376F4FC3"/>
     <w:multiLevelType w:val="hybridMultilevel"/>
     <w:tmpl w:val="859298CA"/>
@@ -1822,7 +1857,7 @@
       </w:rPr>
     </w:lvl>
   </w:abstractNum>
-  <w:abstractNum w:abstractNumId="7">
+  <w:abstractNum w:abstractNumId="7" w15:restartNumberingAfterBreak="0">
     <w:nsid w:val="399A7DAD"/>
     <w:multiLevelType w:val="hybridMultilevel"/>
     <w:tmpl w:val="5986D932"/>
@@ -1908,7 +1943,7 @@
       </w:pPr>
     </w:lvl>
   </w:abstractNum>
-  <w:abstractNum w:abstractNumId="8">
+  <w:abstractNum w:abstractNumId="8" w15:restartNumberingAfterBreak="0">
     <w:nsid w:val="3B7B2647"/>
     <w:multiLevelType w:val="hybridMultilevel"/>
     <w:tmpl w:val="78F84BD0"/>
@@ -1994,7 +2029,7 @@
       </w:pPr>
     </w:lvl>
   </w:abstractNum>
-  <w:abstractNum w:abstractNumId="9">
+  <w:abstractNum w:abstractNumId="9" w15:restartNumberingAfterBreak="0">
     <w:nsid w:val="42311D62"/>
     <w:multiLevelType w:val="hybridMultilevel"/>
     <w:tmpl w:val="D382B824"/>
@@ -2083,7 +2118,7 @@
       </w:pPr>
     </w:lvl>
   </w:abstractNum>
-  <w:abstractNum w:abstractNumId="10">
+  <w:abstractNum w:abstractNumId="10" w15:restartNumberingAfterBreak="0">
     <w:nsid w:val="492F5584"/>
     <w:multiLevelType w:val="hybridMultilevel"/>
     <w:tmpl w:val="2920F67C"/>
@@ -2169,7 +2204,7 @@
       </w:pPr>
     </w:lvl>
   </w:abstractNum>
-  <w:abstractNum w:abstractNumId="11">
+  <w:abstractNum w:abstractNumId="11" w15:restartNumberingAfterBreak="0">
     <w:nsid w:val="498F2A31"/>
     <w:multiLevelType w:val="hybridMultilevel"/>
     <w:tmpl w:val="5986D932"/>
@@ -2255,7 +2290,7 @@
       </w:pPr>
     </w:lvl>
   </w:abstractNum>
-  <w:abstractNum w:abstractNumId="12">
+  <w:abstractNum w:abstractNumId="12" w15:restartNumberingAfterBreak="0">
     <w:nsid w:val="55FB467E"/>
     <w:multiLevelType w:val="hybridMultilevel"/>
     <w:tmpl w:val="24E27678"/>
@@ -2344,7 +2379,7 @@
       </w:pPr>
     </w:lvl>
   </w:abstractNum>
-  <w:abstractNum w:abstractNumId="13">
+  <w:abstractNum w:abstractNumId="13" w15:restartNumberingAfterBreak="0">
     <w:nsid w:val="747634EE"/>
     <w:multiLevelType w:val="hybridMultilevel"/>
     <w:tmpl w:val="B778EF9C"/>
@@ -2457,7 +2492,7 @@
       </w:rPr>
     </w:lvl>
   </w:abstractNum>
-  <w:abstractNum w:abstractNumId="14">
+  <w:abstractNum w:abstractNumId="14" w15:restartNumberingAfterBreak="0">
     <w:nsid w:val="74C34100"/>
     <w:multiLevelType w:val="hybridMultilevel"/>
     <w:tmpl w:val="FE768688"/>
@@ -2546,7 +2581,7 @@
       </w:pPr>
     </w:lvl>
   </w:abstractNum>
-  <w:abstractNum w:abstractNumId="15">
+  <w:abstractNum w:abstractNumId="15" w15:restartNumberingAfterBreak="0">
     <w:nsid w:val="7BA4252E"/>
     <w:multiLevelType w:val="hybridMultilevel"/>
     <w:tmpl w:val="5986D932"/>
@@ -2744,7 +2779,7 @@
 </file>
 
 <file path=word/styles.xml><?xml version="1.0" encoding="utf-8"?>
-<w:styles xmlns:mc="http://schemas.openxmlformats.org/markup-compatibility/2006" xmlns:r="http://schemas.openxmlformats.org/officeDocument/2006/relationships" xmlns:w="http://schemas.openxmlformats.org/wordprocessingml/2006/main" xmlns:w14="http://schemas.microsoft.com/office/word/2010/wordml" mc:Ignorable="w14">
+<w:styles xmlns:mc="http://schemas.openxmlformats.org/markup-compatibility/2006" xmlns:r="http://schemas.openxmlformats.org/officeDocument/2006/relationships" xmlns:w="http://schemas.openxmlformats.org/wordprocessingml/2006/main" xmlns:w14="http://schemas.microsoft.com/office/word/2010/wordml" xmlns:w15="http://schemas.microsoft.com/office/word/2012/wordml" xmlns:w16cid="http://schemas.microsoft.com/office/word/2016/wordml/cid" xmlns:w16se="http://schemas.microsoft.com/office/word/2015/wordml/symex" mc:Ignorable="w14 w15 w16se w16cid">
   <w:docDefaults>
     <w:rPrDefault>
       <w:rPr>
@@ -2754,23 +2789,154 @@
     </w:rPrDefault>
     <w:pPrDefault/>
   </w:docDefaults>
-  <w:latentStyles w:defLockedState="0" w:defUIPriority="0" w:defSemiHidden="0" w:defUnhideWhenUsed="0" w:defQFormat="0" w:count="267">
+  <w:latentStyles w:defLockedState="0" w:defUIPriority="0" w:defSemiHidden="0" w:defUnhideWhenUsed="0" w:defQFormat="0" w:count="376">
     <w:lsdException w:name="Normal" w:qFormat="1"/>
     <w:lsdException w:name="heading 1" w:qFormat="1"/>
-    <w:lsdException w:name="heading 2" w:qFormat="1"/>
-    <w:lsdException w:name="heading 3" w:qFormat="1"/>
-    <w:lsdException w:name="heading 4" w:qFormat="1"/>
+    <w:lsdException w:name="heading 2" w:semiHidden="1" w:unhideWhenUsed="1" w:qFormat="1"/>
+    <w:lsdException w:name="heading 3" w:semiHidden="1" w:unhideWhenUsed="1" w:qFormat="1"/>
+    <w:lsdException w:name="heading 4" w:semiHidden="1" w:unhideWhenUsed="1" w:qFormat="1"/>
     <w:lsdException w:name="heading 5" w:semiHidden="1" w:unhideWhenUsed="1" w:qFormat="1"/>
     <w:lsdException w:name="heading 6" w:semiHidden="1" w:unhideWhenUsed="1" w:qFormat="1"/>
     <w:lsdException w:name="heading 7" w:semiHidden="1" w:unhideWhenUsed="1" w:qFormat="1"/>
     <w:lsdException w:name="heading 8" w:semiHidden="1" w:unhideWhenUsed="1" w:qFormat="1"/>
     <w:lsdException w:name="heading 9" w:semiHidden="1" w:unhideWhenUsed="1" w:qFormat="1"/>
-    <w:lsdException w:name="caption" w:qFormat="1"/>
+    <w:lsdException w:name="index 1" w:semiHidden="1" w:unhideWhenUsed="1"/>
+    <w:lsdException w:name="index 2" w:semiHidden="1" w:unhideWhenUsed="1"/>
+    <w:lsdException w:name="index 3" w:semiHidden="1" w:unhideWhenUsed="1"/>
+    <w:lsdException w:name="index 4" w:semiHidden="1" w:unhideWhenUsed="1"/>
+    <w:lsdException w:name="index 5" w:semiHidden="1" w:unhideWhenUsed="1"/>
+    <w:lsdException w:name="index 6" w:semiHidden="1" w:unhideWhenUsed="1"/>
+    <w:lsdException w:name="index 7" w:semiHidden="1" w:unhideWhenUsed="1"/>
+    <w:lsdException w:name="index 8" w:semiHidden="1" w:unhideWhenUsed="1"/>
+    <w:lsdException w:name="index 9" w:semiHidden="1" w:unhideWhenUsed="1"/>
+    <w:lsdException w:name="toc 1" w:semiHidden="1" w:unhideWhenUsed="1"/>
+    <w:lsdException w:name="toc 2" w:semiHidden="1" w:unhideWhenUsed="1"/>
+    <w:lsdException w:name="toc 3" w:semiHidden="1" w:unhideWhenUsed="1"/>
+    <w:lsdException w:name="toc 4" w:semiHidden="1" w:unhideWhenUsed="1"/>
+    <w:lsdException w:name="toc 5" w:semiHidden="1" w:unhideWhenUsed="1"/>
+    <w:lsdException w:name="toc 6" w:semiHidden="1" w:unhideWhenUsed="1"/>
+    <w:lsdException w:name="toc 7" w:semiHidden="1" w:unhideWhenUsed="1"/>
+    <w:lsdException w:name="toc 8" w:semiHidden="1" w:unhideWhenUsed="1"/>
+    <w:lsdException w:name="toc 9" w:semiHidden="1" w:unhideWhenUsed="1"/>
+    <w:lsdException w:name="Normal Indent" w:semiHidden="1" w:unhideWhenUsed="1"/>
+    <w:lsdException w:name="footnote text" w:semiHidden="1" w:unhideWhenUsed="1"/>
+    <w:lsdException w:name="annotation text" w:semiHidden="1" w:unhideWhenUsed="1"/>
+    <w:lsdException w:name="header" w:semiHidden="1" w:unhideWhenUsed="1"/>
+    <w:lsdException w:name="footer" w:semiHidden="1" w:unhideWhenUsed="1"/>
+    <w:lsdException w:name="index heading" w:semiHidden="1" w:unhideWhenUsed="1"/>
+    <w:lsdException w:name="caption" w:semiHidden="1" w:unhideWhenUsed="1" w:qFormat="1"/>
+    <w:lsdException w:name="table of figures" w:semiHidden="1" w:unhideWhenUsed="1"/>
+    <w:lsdException w:name="envelope address" w:semiHidden="1" w:unhideWhenUsed="1"/>
+    <w:lsdException w:name="envelope return" w:semiHidden="1" w:unhideWhenUsed="1"/>
+    <w:lsdException w:name="footnote reference" w:semiHidden="1" w:unhideWhenUsed="1"/>
+    <w:lsdException w:name="annotation reference" w:semiHidden="1" w:unhideWhenUsed="1"/>
+    <w:lsdException w:name="line number" w:semiHidden="1" w:unhideWhenUsed="1"/>
+    <w:lsdException w:name="page number" w:semiHidden="1" w:unhideWhenUsed="1"/>
+    <w:lsdException w:name="endnote reference" w:semiHidden="1" w:unhideWhenUsed="1"/>
+    <w:lsdException w:name="endnote text" w:semiHidden="1" w:unhideWhenUsed="1"/>
+    <w:lsdException w:name="macro" w:semiHidden="1" w:unhideWhenUsed="1"/>
+    <w:lsdException w:name="toa heading" w:semiHidden="1" w:unhideWhenUsed="1"/>
+    <w:lsdException w:name="List Number" w:semiHidden="1" w:unhideWhenUsed="1"/>
+    <w:lsdException w:name="List 2" w:semiHidden="1" w:unhideWhenUsed="1"/>
+    <w:lsdException w:name="List 3" w:semiHidden="1" w:unhideWhenUsed="1"/>
+    <w:lsdException w:name="List 4" w:semiHidden="1" w:unhideWhenUsed="1"/>
+    <w:lsdException w:name="List 5" w:semiHidden="1" w:unhideWhenUsed="1"/>
+    <w:lsdException w:name="List Bullet 2" w:semiHidden="1" w:unhideWhenUsed="1"/>
+    <w:lsdException w:name="List Bullet 3" w:semiHidden="1" w:unhideWhenUsed="1"/>
+    <w:lsdException w:name="List Bullet 4" w:semiHidden="1" w:unhideWhenUsed="1"/>
+    <w:lsdException w:name="List Bullet 5" w:semiHidden="1" w:unhideWhenUsed="1"/>
+    <w:lsdException w:name="List Number 2" w:semiHidden="1" w:unhideWhenUsed="1"/>
+    <w:lsdException w:name="List Number 3" w:semiHidden="1" w:unhideWhenUsed="1"/>
+    <w:lsdException w:name="List Number 4" w:semiHidden="1" w:unhideWhenUsed="1"/>
+    <w:lsdException w:name="List Number 5" w:semiHidden="1" w:unhideWhenUsed="1"/>
     <w:lsdException w:name="Title" w:qFormat="1"/>
+    <w:lsdException w:name="Closing" w:semiHidden="1" w:unhideWhenUsed="1"/>
+    <w:lsdException w:name="Signature" w:semiHidden="1" w:unhideWhenUsed="1"/>
+    <w:lsdException w:name="Default Paragraph Font" w:semiHidden="1" w:unhideWhenUsed="1"/>
+    <w:lsdException w:name="Body Text" w:semiHidden="1" w:unhideWhenUsed="1"/>
+    <w:lsdException w:name="Body Text Indent" w:semiHidden="1" w:unhideWhenUsed="1"/>
+    <w:lsdException w:name="List Continue" w:semiHidden="1" w:unhideWhenUsed="1"/>
+    <w:lsdException w:name="Message Header" w:semiHidden="1" w:unhideWhenUsed="1"/>
     <w:lsdException w:name="Subtitle" w:qFormat="1"/>
+    <w:lsdException w:name="Salutation" w:semiHidden="1" w:unhideWhenUsed="1"/>
+    <w:lsdException w:name="Date" w:semiHidden="1" w:unhideWhenUsed="1"/>
+    <w:lsdException w:name="Body Text First Indent" w:semiHidden="1" w:unhideWhenUsed="1"/>
+    <w:lsdException w:name="Body Text First Indent 2" w:semiHidden="1" w:unhideWhenUsed="1"/>
+    <w:lsdException w:name="Note Heading" w:semiHidden="1" w:unhideWhenUsed="1"/>
+    <w:lsdException w:name="Body Text 2" w:semiHidden="1" w:unhideWhenUsed="1"/>
+    <w:lsdException w:name="Body Text 3" w:semiHidden="1" w:unhideWhenUsed="1"/>
+    <w:lsdException w:name="Body Text Indent 2" w:semiHidden="1" w:unhideWhenUsed="1"/>
+    <w:lsdException w:name="Body Text Indent 3" w:semiHidden="1" w:unhideWhenUsed="1"/>
+    <w:lsdException w:name="Block Text" w:semiHidden="1" w:unhideWhenUsed="1"/>
+    <w:lsdException w:name="Hyperlink" w:semiHidden="1" w:unhideWhenUsed="1"/>
+    <w:lsdException w:name="FollowedHyperlink" w:semiHidden="1" w:unhideWhenUsed="1"/>
     <w:lsdException w:name="Strong" w:qFormat="1"/>
     <w:lsdException w:name="Emphasis" w:qFormat="1"/>
-    <w:lsdException w:name="Normal (Web)" w:uiPriority="99"/>
+    <w:lsdException w:name="Document Map" w:semiHidden="1" w:unhideWhenUsed="1"/>
+    <w:lsdException w:name="Plain Text" w:semiHidden="1" w:unhideWhenUsed="1"/>
+    <w:lsdException w:name="E-mail Signature" w:semiHidden="1" w:unhideWhenUsed="1"/>
+    <w:lsdException w:name="HTML Top of Form" w:semiHidden="1" w:unhideWhenUsed="1"/>
+    <w:lsdException w:name="HTML Bottom of Form" w:semiHidden="1" w:unhideWhenUsed="1"/>
+    <w:lsdException w:name="Normal (Web)" w:semiHidden="1" w:uiPriority="99" w:unhideWhenUsed="1"/>
+    <w:lsdException w:name="HTML Acronym" w:semiHidden="1" w:unhideWhenUsed="1"/>
+    <w:lsdException w:name="HTML Address" w:semiHidden="1" w:unhideWhenUsed="1"/>
+    <w:lsdException w:name="HTML Cite" w:semiHidden="1" w:unhideWhenUsed="1"/>
+    <w:lsdException w:name="HTML Code" w:semiHidden="1" w:unhideWhenUsed="1"/>
+    <w:lsdException w:name="HTML Definition" w:semiHidden="1" w:unhideWhenUsed="1"/>
+    <w:lsdException w:name="HTML Keyboard" w:semiHidden="1" w:unhideWhenUsed="1"/>
+    <w:lsdException w:name="HTML Preformatted" w:semiHidden="1" w:unhideWhenUsed="1"/>
+    <w:lsdException w:name="HTML Sample" w:semiHidden="1" w:unhideWhenUsed="1"/>
+    <w:lsdException w:name="HTML Typewriter" w:semiHidden="1" w:unhideWhenUsed="1"/>
+    <w:lsdException w:name="HTML Variable" w:semiHidden="1" w:unhideWhenUsed="1"/>
+    <w:lsdException w:name="Normal Table" w:semiHidden="1" w:unhideWhenUsed="1"/>
+    <w:lsdException w:name="annotation subject" w:semiHidden="1" w:unhideWhenUsed="1"/>
+    <w:lsdException w:name="No List" w:semiHidden="1" w:unhideWhenUsed="1"/>
+    <w:lsdException w:name="Outline List 1" w:semiHidden="1" w:unhideWhenUsed="1"/>
+    <w:lsdException w:name="Outline List 2" w:semiHidden="1" w:unhideWhenUsed="1"/>
+    <w:lsdException w:name="Outline List 3" w:semiHidden="1" w:unhideWhenUsed="1"/>
+    <w:lsdException w:name="Table Simple 1" w:semiHidden="1" w:unhideWhenUsed="1"/>
+    <w:lsdException w:name="Table Simple 2" w:semiHidden="1" w:unhideWhenUsed="1"/>
+    <w:lsdException w:name="Table Simple 3" w:semiHidden="1" w:unhideWhenUsed="1"/>
+    <w:lsdException w:name="Table Classic 1" w:semiHidden="1" w:unhideWhenUsed="1"/>
+    <w:lsdException w:name="Table Classic 2" w:semiHidden="1" w:unhideWhenUsed="1"/>
+    <w:lsdException w:name="Table Classic 3" w:semiHidden="1" w:unhideWhenUsed="1"/>
+    <w:lsdException w:name="Table Classic 4" w:semiHidden="1" w:unhideWhenUsed="1"/>
+    <w:lsdException w:name="Table Colorful 1" w:semiHidden="1" w:unhideWhenUsed="1"/>
+    <w:lsdException w:name="Table Colorful 2" w:semiHidden="1" w:unhideWhenUsed="1"/>
+    <w:lsdException w:name="Table Colorful 3" w:semiHidden="1" w:unhideWhenUsed="1"/>
+    <w:lsdException w:name="Table Columns 1" w:semiHidden="1" w:unhideWhenUsed="1"/>
+    <w:lsdException w:name="Table Columns 2" w:semiHidden="1" w:unhideWhenUsed="1"/>
+    <w:lsdException w:name="Table Columns 3" w:semiHidden="1" w:unhideWhenUsed="1"/>
+    <w:lsdException w:name="Table Columns 4" w:semiHidden="1" w:unhideWhenUsed="1"/>
+    <w:lsdException w:name="Table Columns 5" w:semiHidden="1" w:unhideWhenUsed="1"/>
+    <w:lsdException w:name="Table Grid 1" w:semiHidden="1" w:unhideWhenUsed="1"/>
+    <w:lsdException w:name="Table Grid 2" w:semiHidden="1" w:unhideWhenUsed="1"/>
+    <w:lsdException w:name="Table Grid 3" w:semiHidden="1" w:unhideWhenUsed="1"/>
+    <w:lsdException w:name="Table Grid 4" w:semiHidden="1" w:unhideWhenUsed="1"/>
+    <w:lsdException w:name="Table Grid 5" w:semiHidden="1" w:unhideWhenUsed="1"/>
+    <w:lsdException w:name="Table Grid 6" w:semiHidden="1" w:unhideWhenUsed="1"/>
+    <w:lsdException w:name="Table Grid 7" w:semiHidden="1" w:unhideWhenUsed="1"/>
+    <w:lsdException w:name="Table Grid 8" w:semiHidden="1" w:unhideWhenUsed="1"/>
+    <w:lsdException w:name="Table List 1" w:semiHidden="1" w:unhideWhenUsed="1"/>
+    <w:lsdException w:name="Table List 2" w:semiHidden="1" w:unhideWhenUsed="1"/>
+    <w:lsdException w:name="Table List 3" w:semiHidden="1" w:unhideWhenUsed="1"/>
+    <w:lsdException w:name="Table List 4" w:semiHidden="1" w:unhideWhenUsed="1"/>
+    <w:lsdException w:name="Table List 5" w:semiHidden="1" w:unhideWhenUsed="1"/>
+    <w:lsdException w:name="Table List 6" w:semiHidden="1" w:unhideWhenUsed="1"/>
+    <w:lsdException w:name="Table List 7" w:semiHidden="1" w:unhideWhenUsed="1"/>
+    <w:lsdException w:name="Table List 8" w:semiHidden="1" w:unhideWhenUsed="1"/>
+    <w:lsdException w:name="Table 3D effects 1" w:semiHidden="1" w:unhideWhenUsed="1"/>
+    <w:lsdException w:name="Table 3D effects 2" w:semiHidden="1" w:unhideWhenUsed="1"/>
+    <w:lsdException w:name="Table 3D effects 3" w:semiHidden="1" w:unhideWhenUsed="1"/>
+    <w:lsdException w:name="Table Contemporary" w:semiHidden="1" w:unhideWhenUsed="1"/>
+    <w:lsdException w:name="Table Elegant" w:semiHidden="1" w:unhideWhenUsed="1"/>
+    <w:lsdException w:name="Table Professional" w:semiHidden="1" w:unhideWhenUsed="1"/>
+    <w:lsdException w:name="Table Subtle 1" w:semiHidden="1" w:unhideWhenUsed="1"/>
+    <w:lsdException w:name="Table Subtle 2" w:semiHidden="1" w:unhideWhenUsed="1"/>
+    <w:lsdException w:name="Table Web 1" w:semiHidden="1" w:unhideWhenUsed="1"/>
+    <w:lsdException w:name="Table Web 2" w:semiHidden="1" w:unhideWhenUsed="1"/>
+    <w:lsdException w:name="Table Web 3" w:semiHidden="1" w:unhideWhenUsed="1"/>
+    <w:lsdException w:name="Table Theme" w:semiHidden="1" w:unhideWhenUsed="1"/>
     <w:lsdException w:name="Placeholder Text" w:semiHidden="1" w:uiPriority="99"/>
     <w:lsdException w:name="No Spacing" w:uiPriority="1" w:qFormat="1"/>
     <w:lsdException w:name="Light Shading" w:uiPriority="60"/>
@@ -2882,6 +3048,115 @@
     <w:lsdException w:name="Book Title" w:uiPriority="33" w:qFormat="1"/>
     <w:lsdException w:name="Bibliography" w:semiHidden="1" w:uiPriority="37" w:unhideWhenUsed="1"/>
     <w:lsdException w:name="TOC Heading" w:semiHidden="1" w:uiPriority="39" w:unhideWhenUsed="1" w:qFormat="1"/>
+    <w:lsdException w:name="Plain Table 1" w:uiPriority="41"/>
+    <w:lsdException w:name="Plain Table 2" w:uiPriority="42"/>
+    <w:lsdException w:name="Plain Table 3" w:uiPriority="43"/>
+    <w:lsdException w:name="Plain Table 4" w:uiPriority="44"/>
+    <w:lsdException w:name="Plain Table 5" w:uiPriority="45"/>
+    <w:lsdException w:name="Grid Table Light" w:uiPriority="40"/>
+    <w:lsdException w:name="Grid Table 1 Light" w:uiPriority="46"/>
+    <w:lsdException w:name="Grid Table 2" w:uiPriority="47"/>
+    <w:lsdException w:name="Grid Table 3" w:uiPriority="48"/>
+    <w:lsdException w:name="Grid Table 4" w:uiPriority="49"/>
+    <w:lsdException w:name="Grid Table 5 Dark" w:uiPriority="50"/>
+    <w:lsdException w:name="Grid Table 6 Colorful" w:uiPriority="51"/>
+    <w:lsdException w:name="Grid Table 7 Colorful" w:uiPriority="52"/>
+    <w:lsdException w:name="Grid Table 1 Light Accent 1" w:uiPriority="46"/>
+    <w:lsdException w:name="Grid Table 2 Accent 1" w:uiPriority="47"/>
+    <w:lsdException w:name="Grid Table 3 Accent 1" w:uiPriority="48"/>
+    <w:lsdException w:name="Grid Table 4 Accent 1" w:uiPriority="49"/>
+    <w:lsdException w:name="Grid Table 5 Dark Accent 1" w:uiPriority="50"/>
+    <w:lsdException w:name="Grid Table 6 Colorful Accent 1" w:uiPriority="51"/>
+    <w:lsdException w:name="Grid Table 7 Colorful Accent 1" w:uiPriority="52"/>
+    <w:lsdException w:name="Grid Table 1 Light Accent 2" w:uiPriority="46"/>
+    <w:lsdException w:name="Grid Table 2 Accent 2" w:uiPriority="47"/>
+    <w:lsdException w:name="Grid Table 3 Accent 2" w:uiPriority="48"/>
+    <w:lsdException w:name="Grid Table 4 Accent 2" w:uiPriority="49"/>
+    <w:lsdException w:name="Grid Table 5 Dark Accent 2" w:uiPriority="50"/>
+    <w:lsdException w:name="Grid Table 6 Colorful Accent 2" w:uiPriority="51"/>
+    <w:lsdException w:name="Grid Table 7 Colorful Accent 2" w:uiPriority="52"/>
+    <w:lsdException w:name="Grid Table 1 Light Accent 3" w:uiPriority="46"/>
+    <w:lsdException w:name="Grid Table 2 Accent 3" w:uiPriority="47"/>
+    <w:lsdException w:name="Grid Table 3 Accent 3" w:uiPriority="48"/>
+    <w:lsdException w:name="Grid Table 4 Accent 3" w:uiPriority="49"/>
+    <w:lsdException w:name="Grid Table 5 Dark Accent 3" w:uiPriority="50"/>
+    <w:lsdException w:name="Grid Table 6 Colorful Accent 3" w:uiPriority="51"/>
+    <w:lsdException w:name="Grid Table 7 Colorful Accent 3" w:uiPriority="52"/>
+    <w:lsdException w:name="Grid Table 1 Light Accent 4" w:uiPriority="46"/>
+    <w:lsdException w:name="Grid Table 2 Accent 4" w:uiPriority="47"/>
+    <w:lsdException w:name="Grid Table 3 Accent 4" w:uiPriority="48"/>
+    <w:lsdException w:name="Grid Table 4 Accent 4" w:uiPriority="49"/>
+    <w:lsdException w:name="Grid Table 5 Dark Accent 4" w:uiPriority="50"/>
+    <w:lsdException w:name="Grid Table 6 Colorful Accent 4" w:uiPriority="51"/>
+    <w:lsdException w:name="Grid Table 7 Colorful Accent 4" w:uiPriority="52"/>
+    <w:lsdException w:name="Grid Table 1 Light Accent 5" w:uiPriority="46"/>
+    <w:lsdException w:name="Grid Table 2 Accent 5" w:uiPriority="47"/>
+    <w:lsdException w:name="Grid Table 3 Accent 5" w:uiPriority="48"/>
+    <w:lsdException w:name="Grid Table 4 Accent 5" w:uiPriority="49"/>
+    <w:lsdException w:name="Grid Table 5 Dark Accent 5" w:uiPriority="50"/>
+    <w:lsdException w:name="Grid Table 6 Colorful Accent 5" w:uiPriority="51"/>
+    <w:lsdException w:name="Grid Table 7 Colorful Accent 5" w:uiPriority="52"/>
+    <w:lsdException w:name="Grid Table 1 Light Accent 6" w:uiPriority="46"/>
+    <w:lsdException w:name="Grid Table 2 Accent 6" w:uiPriority="47"/>
+    <w:lsdException w:name="Grid Table 3 Accent 6" w:uiPriority="48"/>
+    <w:lsdException w:name="Grid Table 4 Accent 6" w:uiPriority="49"/>
+    <w:lsdException w:name="Grid Table 5 Dark Accent 6" w:uiPriority="50"/>
+    <w:lsdException w:name="Grid Table 6 Colorful Accent 6" w:uiPriority="51"/>
+    <w:lsdException w:name="Grid Table 7 Colorful Accent 6" w:uiPriority="52"/>
+    <w:lsdException w:name="List Table 1 Light" w:uiPriority="46"/>
+    <w:lsdException w:name="List Table 2" w:uiPriority="47"/>
+    <w:lsdException w:name="List Table 3" w:uiPriority="48"/>
+    <w:lsdException w:name="List Table 4" w:uiPriority="49"/>
+    <w:lsdException w:name="List Table 5 Dark" w:uiPriority="50"/>
+    <w:lsdException w:name="List Table 6 Colorful" w:uiPriority="51"/>
+    <w:lsdException w:name="List Table 7 Colorful" w:uiPriority="52"/>
+    <w:lsdException w:name="List Table 1 Light Accent 1" w:uiPriority="46"/>
+    <w:lsdException w:name="List Table 2 Accent 1" w:uiPriority="47"/>
+    <w:lsdException w:name="List Table 3 Accent 1" w:uiPriority="48"/>
+    <w:lsdException w:name="List Table 4 Accent 1" w:uiPriority="49"/>
+    <w:lsdException w:name="List Table 5 Dark Accent 1" w:uiPriority="50"/>
+    <w:lsdException w:name="List Table 6 Colorful Accent 1" w:uiPriority="51"/>
+    <w:lsdException w:name="List Table 7 Colorful Accent 1" w:uiPriority="52"/>
+    <w:lsdException w:name="List Table 1 Light Accent 2" w:uiPriority="46"/>
+    <w:lsdException w:name="List Table 2 Accent 2" w:uiPriority="47"/>
+    <w:lsdException w:name="List Table 3 Accent 2" w:uiPriority="48"/>
+    <w:lsdException w:name="List Table 4 Accent 2" w:uiPriority="49"/>
+    <w:lsdException w:name="List Table 5 Dark Accent 2" w:uiPriority="50"/>
+    <w:lsdException w:name="List Table 6 Colorful Accent 2" w:uiPriority="51"/>
+    <w:lsdException w:name="List Table 7 Colorful Accent 2" w:uiPriority="52"/>
+    <w:lsdException w:name="List Table 1 Light Accent 3" w:uiPriority="46"/>
+    <w:lsdException w:name="List Table 2 Accent 3" w:uiPriority="47"/>
+    <w:lsdException w:name="List Table 3 Accent 3" w:uiPriority="48"/>
+    <w:lsdException w:name="List Table 4 Accent 3" w:uiPriority="49"/>
+    <w:lsdException w:name="List Table 5 Dark Accent 3" w:uiPriority="50"/>
+    <w:lsdException w:name="List Table 6 Colorful Accent 3" w:uiPriority="51"/>
+    <w:lsdException w:name="List Table 7 Colorful Accent 3" w:uiPriority="52"/>
+    <w:lsdException w:name="List Table 1 Light Accent 4" w:uiPriority="46"/>
+    <w:lsdException w:name="List Table 2 Accent 4" w:uiPriority="47"/>
+    <w:lsdException w:name="List Table 3 Accent 4" w:uiPriority="48"/>
+    <w:lsdException w:name="List Table 4 Accent 4" w:uiPriority="49"/>
+    <w:lsdException w:name="List Table 5 Dark Accent 4" w:uiPriority="50"/>
+    <w:lsdException w:name="List Table 6 Colorful Accent 4" w:uiPriority="51"/>
+    <w:lsdException w:name="List Table 7 Colorful Accent 4" w:uiPriority="52"/>
+    <w:lsdException w:name="List Table 1 Light Accent 5" w:uiPriority="46"/>
+    <w:lsdException w:name="List Table 2 Accent 5" w:uiPriority="47"/>
+    <w:lsdException w:name="List Table 3 Accent 5" w:uiPriority="48"/>
+    <w:lsdException w:name="List Table 4 Accent 5" w:uiPriority="49"/>
+    <w:lsdException w:name="List Table 5 Dark Accent 5" w:uiPriority="50"/>
+    <w:lsdException w:name="List Table 6 Colorful Accent 5" w:uiPriority="51"/>
+    <w:lsdException w:name="List Table 7 Colorful Accent 5" w:uiPriority="52"/>
+    <w:lsdException w:name="List Table 1 Light Accent 6" w:uiPriority="46"/>
+    <w:lsdException w:name="List Table 2 Accent 6" w:uiPriority="47"/>
+    <w:lsdException w:name="List Table 3 Accent 6" w:uiPriority="48"/>
+    <w:lsdException w:name="List Table 4 Accent 6" w:uiPriority="49"/>
+    <w:lsdException w:name="List Table 5 Dark Accent 6" w:uiPriority="50"/>
+    <w:lsdException w:name="List Table 6 Colorful Accent 6" w:uiPriority="51"/>
+    <w:lsdException w:name="List Table 7 Colorful Accent 6" w:uiPriority="52"/>
+    <w:lsdException w:name="Mention" w:semiHidden="1" w:uiPriority="99" w:unhideWhenUsed="1"/>
+    <w:lsdException w:name="Smart Hyperlink" w:semiHidden="1" w:uiPriority="99" w:unhideWhenUsed="1"/>
+    <w:lsdException w:name="Hashtag" w:semiHidden="1" w:uiPriority="99" w:unhideWhenUsed="1"/>
+    <w:lsdException w:name="Unresolved Mention" w:semiHidden="1" w:uiPriority="99" w:unhideWhenUsed="1"/>
+    <w:lsdException w:name="Smart Link" w:semiHidden="1" w:uiPriority="99" w:unhideWhenUsed="1"/>
   </w:latentStyles>
   <w:style w:type="paragraph" w:default="1" w:styleId="a">
     <w:name w:val="Normal"/>
@@ -3294,613 +3569,7 @@
     </w:pPr>
   </w:style>
   <w:style w:type="character" w:customStyle="1" w:styleId="a6">
-    <w:name w:val="Название Знак"/>
-    <w:link w:val="a5"/>
-    <w:rsid w:val="006D1C1B"/>
-    <w:rPr>
-      <w:b/>
-      <w:bCs/>
-      <w:sz w:val="28"/>
-      <w:szCs w:val="24"/>
-    </w:rPr>
-  </w:style>
-  <w:style w:type="paragraph" w:styleId="af1">
-    <w:name w:val="List Paragraph"/>
-    <w:basedOn w:val="a"/>
-    <w:uiPriority w:val="34"/>
-    <w:qFormat/>
-    <w:rsid w:val="004B7ECA"/>
-    <w:pPr>
-      <w:ind w:left="720"/>
-    </w:pPr>
-    <w:rPr>
-      <w:rFonts w:ascii="Calibri" w:eastAsia="Calibri" w:hAnsi="Calibri"/>
-      <w:sz w:val="22"/>
-      <w:szCs w:val="22"/>
-      <w:lang w:eastAsia="en-US"/>
-    </w:rPr>
-  </w:style>
-  <w:style w:type="paragraph" w:styleId="af2">
-    <w:name w:val="No Spacing"/>
-    <w:uiPriority w:val="1"/>
-    <w:qFormat/>
-    <w:rsid w:val="006A5B78"/>
-    <w:rPr>
-      <w:rFonts w:ascii="Calibri" w:hAnsi="Calibri"/>
-      <w:sz w:val="22"/>
-      <w:szCs w:val="22"/>
-    </w:rPr>
-  </w:style>
-  <w:style w:type="table" w:styleId="af3">
-    <w:name w:val="Table Grid"/>
-    <w:basedOn w:val="a1"/>
-    <w:rsid w:val="00BE6657"/>
-    <w:tblPr>
-      <w:tblBorders>
-        <w:top w:val="single" w:sz="4" w:space="0" w:color="auto"/>
-        <w:left w:val="single" w:sz="4" w:space="0" w:color="auto"/>
-        <w:bottom w:val="single" w:sz="4" w:space="0" w:color="auto"/>
-        <w:right w:val="single" w:sz="4" w:space="0" w:color="auto"/>
-        <w:insideH w:val="single" w:sz="4" w:space="0" w:color="auto"/>
-        <w:insideV w:val="single" w:sz="4" w:space="0" w:color="auto"/>
-      </w:tblBorders>
-    </w:tblPr>
-  </w:style>
-</w:styles>
-</file>
-
-<file path=word/stylesWithEffects.xml><?xml version="1.0" encoding="utf-8"?>
-<w:styles xmlns:wpc="http://schemas.microsoft.com/office/word/2010/wordprocessingCanvas" xmlns:mc="http://schemas.openxmlformats.org/markup-compatibility/2006" xmlns:o="urn:schemas-microsoft-com:office:office" xmlns:r="http://schemas.openxmlformats.org/officeDocument/2006/relationships" xmlns:m="http://schemas.openxmlformats.org/officeDocument/2006/math" xmlns:v="urn:schemas-microsoft-com:vml" xmlns:wp14="http://schemas.microsoft.com/office/word/2010/wordprocessingDrawing" xmlns:wp="http://schemas.openxmlformats.org/drawingml/2006/wordprocessingDrawing" xmlns:w10="urn:schemas-microsoft-com:office:word" xmlns:w="http://schemas.openxmlformats.org/wordprocessingml/2006/main" xmlns:w14="http://schemas.microsoft.com/office/word/2010/wordml" xmlns:wpg="http://schemas.microsoft.com/office/word/2010/wordprocessingGroup" xmlns:wpi="http://schemas.microsoft.com/office/word/2010/wordprocessingInk" xmlns:wne="http://schemas.microsoft.com/office/word/2006/wordml" xmlns:wps="http://schemas.microsoft.com/office/word/2010/wordprocessingShape" mc:Ignorable="w14 wp14">
-  <w:docDefaults>
-    <w:rPrDefault>
-      <w:rPr>
-        <w:rFonts w:ascii="Times New Roman" w:eastAsia="Times New Roman" w:hAnsi="Times New Roman" w:cs="Times New Roman"/>
-        <w:lang w:val="ru-RU" w:eastAsia="ru-RU" w:bidi="ar-SA"/>
-      </w:rPr>
-    </w:rPrDefault>
-    <w:pPrDefault/>
-  </w:docDefaults>
-  <w:latentStyles w:defLockedState="0" w:defUIPriority="0" w:defSemiHidden="0" w:defUnhideWhenUsed="0" w:defQFormat="0" w:count="267">
-    <w:lsdException w:name="Normal" w:qFormat="1"/>
-    <w:lsdException w:name="heading 1" w:qFormat="1"/>
-    <w:lsdException w:name="heading 2" w:qFormat="1"/>
-    <w:lsdException w:name="heading 3" w:qFormat="1"/>
-    <w:lsdException w:name="heading 4" w:qFormat="1"/>
-    <w:lsdException w:name="heading 5" w:semiHidden="1" w:unhideWhenUsed="1" w:qFormat="1"/>
-    <w:lsdException w:name="heading 6" w:semiHidden="1" w:unhideWhenUsed="1" w:qFormat="1"/>
-    <w:lsdException w:name="heading 7" w:semiHidden="1" w:unhideWhenUsed="1" w:qFormat="1"/>
-    <w:lsdException w:name="heading 8" w:semiHidden="1" w:unhideWhenUsed="1" w:qFormat="1"/>
-    <w:lsdException w:name="heading 9" w:semiHidden="1" w:unhideWhenUsed="1" w:qFormat="1"/>
-    <w:lsdException w:name="caption" w:qFormat="1"/>
-    <w:lsdException w:name="Title" w:qFormat="1"/>
-    <w:lsdException w:name="Subtitle" w:qFormat="1"/>
-    <w:lsdException w:name="Strong" w:qFormat="1"/>
-    <w:lsdException w:name="Emphasis" w:qFormat="1"/>
-    <w:lsdException w:name="Normal (Web)" w:uiPriority="99"/>
-    <w:lsdException w:name="Placeholder Text" w:semiHidden="1" w:uiPriority="99"/>
-    <w:lsdException w:name="No Spacing" w:uiPriority="1" w:qFormat="1"/>
-    <w:lsdException w:name="Light Shading" w:uiPriority="60"/>
-    <w:lsdException w:name="Light List" w:uiPriority="61"/>
-    <w:lsdException w:name="Light Grid" w:uiPriority="62"/>
-    <w:lsdException w:name="Medium Shading 1" w:uiPriority="63"/>
-    <w:lsdException w:name="Medium Shading 2" w:uiPriority="64"/>
-    <w:lsdException w:name="Medium List 1" w:uiPriority="65"/>
-    <w:lsdException w:name="Medium List 2" w:uiPriority="66"/>
-    <w:lsdException w:name="Medium Grid 1" w:uiPriority="67"/>
-    <w:lsdException w:name="Medium Grid 2" w:uiPriority="68"/>
-    <w:lsdException w:name="Medium Grid 3" w:uiPriority="69"/>
-    <w:lsdException w:name="Dark List" w:uiPriority="70"/>
-    <w:lsdException w:name="Colorful Shading" w:uiPriority="71"/>
-    <w:lsdException w:name="Colorful List" w:uiPriority="72"/>
-    <w:lsdException w:name="Colorful Grid" w:uiPriority="73"/>
-    <w:lsdException w:name="Light Shading Accent 1" w:uiPriority="60"/>
-    <w:lsdException w:name="Light List Accent 1" w:uiPriority="61"/>
-    <w:lsdException w:name="Light Grid Accent 1" w:uiPriority="62"/>
-    <w:lsdException w:name="Medium Shading 1 Accent 1" w:uiPriority="63"/>
-    <w:lsdException w:name="Medium Shading 2 Accent 1" w:uiPriority="64"/>
-    <w:lsdException w:name="Medium List 1 Accent 1" w:uiPriority="65"/>
-    <w:lsdException w:name="Revision" w:semiHidden="1" w:uiPriority="99"/>
-    <w:lsdException w:name="List Paragraph" w:uiPriority="34" w:qFormat="1"/>
-    <w:lsdException w:name="Quote" w:uiPriority="29" w:qFormat="1"/>
-    <w:lsdException w:name="Intense Quote" w:uiPriority="30" w:qFormat="1"/>
-    <w:lsdException w:name="Medium List 2 Accent 1" w:uiPriority="66"/>
-    <w:lsdException w:name="Medium Grid 1 Accent 1" w:uiPriority="67"/>
-    <w:lsdException w:name="Medium Grid 2 Accent 1" w:uiPriority="68"/>
-    <w:lsdException w:name="Medium Grid 3 Accent 1" w:uiPriority="69"/>
-    <w:lsdException w:name="Dark List Accent 1" w:uiPriority="70"/>
-    <w:lsdException w:name="Colorful Shading Accent 1" w:uiPriority="71"/>
-    <w:lsdException w:name="Colorful List Accent 1" w:uiPriority="72"/>
-    <w:lsdException w:name="Colorful Grid Accent 1" w:uiPriority="73"/>
-    <w:lsdException w:name="Light Shading Accent 2" w:uiPriority="60"/>
-    <w:lsdException w:name="Light List Accent 2" w:uiPriority="61"/>
-    <w:lsdException w:name="Light Grid Accent 2" w:uiPriority="62"/>
-    <w:lsdException w:name="Medium Shading 1 Accent 2" w:uiPriority="63"/>
-    <w:lsdException w:name="Medium Shading 2 Accent 2" w:uiPriority="64"/>
-    <w:lsdException w:name="Medium List 1 Accent 2" w:uiPriority="65"/>
-    <w:lsdException w:name="Medium List 2 Accent 2" w:uiPriority="66"/>
-    <w:lsdException w:name="Medium Grid 1 Accent 2" w:uiPriority="67"/>
-    <w:lsdException w:name="Medium Grid 2 Accent 2" w:uiPriority="68"/>
-    <w:lsdException w:name="Medium Grid 3 Accent 2" w:uiPriority="69"/>
-    <w:lsdException w:name="Dark List Accent 2" w:uiPriority="70"/>
-    <w:lsdException w:name="Colorful Shading Accent 2" w:uiPriority="71"/>
-    <w:lsdException w:name="Colorful List Accent 2" w:uiPriority="72"/>
-    <w:lsdException w:name="Colorful Grid Accent 2" w:uiPriority="73"/>
-    <w:lsdException w:name="Light Shading Accent 3" w:uiPriority="60"/>
-    <w:lsdException w:name="Light List Accent 3" w:uiPriority="61"/>
-    <w:lsdException w:name="Light Grid Accent 3" w:uiPriority="62"/>
-    <w:lsdException w:name="Medium Shading 1 Accent 3" w:uiPriority="63"/>
-    <w:lsdException w:name="Medium Shading 2 Accent 3" w:uiPriority="64"/>
-    <w:lsdException w:name="Medium List 1 Accent 3" w:uiPriority="65"/>
-    <w:lsdException w:name="Medium List 2 Accent 3" w:uiPriority="66"/>
-    <w:lsdException w:name="Medium Grid 1 Accent 3" w:uiPriority="67"/>
-    <w:lsdException w:name="Medium Grid 2 Accent 3" w:uiPriority="68"/>
-    <w:lsdException w:name="Medium Grid 3 Accent 3" w:uiPriority="69"/>
-    <w:lsdException w:name="Dark List Accent 3" w:uiPriority="70"/>
-    <w:lsdException w:name="Colorful Shading Accent 3" w:uiPriority="71"/>
-    <w:lsdException w:name="Colorful List Accent 3" w:uiPriority="72"/>
-    <w:lsdException w:name="Colorful Grid Accent 3" w:uiPriority="73"/>
-    <w:lsdException w:name="Light Shading Accent 4" w:uiPriority="60"/>
-    <w:lsdException w:name="Light List Accent 4" w:uiPriority="61"/>
-    <w:lsdException w:name="Light Grid Accent 4" w:uiPriority="62"/>
-    <w:lsdException w:name="Medium Shading 1 Accent 4" w:uiPriority="63"/>
-    <w:lsdException w:name="Medium Shading 2 Accent 4" w:uiPriority="64"/>
-    <w:lsdException w:name="Medium List 1 Accent 4" w:uiPriority="65"/>
-    <w:lsdException w:name="Medium List 2 Accent 4" w:uiPriority="66"/>
-    <w:lsdException w:name="Medium Grid 1 Accent 4" w:uiPriority="67"/>
-    <w:lsdException w:name="Medium Grid 2 Accent 4" w:uiPriority="68"/>
-    <w:lsdException w:name="Medium Grid 3 Accent 4" w:uiPriority="69"/>
-    <w:lsdException w:name="Dark List Accent 4" w:uiPriority="70"/>
-    <w:lsdException w:name="Colorful Shading Accent 4" w:uiPriority="71"/>
-    <w:lsdException w:name="Colorful List Accent 4" w:uiPriority="72"/>
-    <w:lsdException w:name="Colorful Grid Accent 4" w:uiPriority="73"/>
-    <w:lsdException w:name="Light Shading Accent 5" w:uiPriority="60"/>
-    <w:lsdException w:name="Light List Accent 5" w:uiPriority="61"/>
-    <w:lsdException w:name="Light Grid Accent 5" w:uiPriority="62"/>
-    <w:lsdException w:name="Medium Shading 1 Accent 5" w:uiPriority="63"/>
-    <w:lsdException w:name="Medium Shading 2 Accent 5" w:uiPriority="64"/>
-    <w:lsdException w:name="Medium List 1 Accent 5" w:uiPriority="65"/>
-    <w:lsdException w:name="Medium List 2 Accent 5" w:uiPriority="66"/>
-    <w:lsdException w:name="Medium Grid 1 Accent 5" w:uiPriority="67"/>
-    <w:lsdException w:name="Medium Grid 2 Accent 5" w:uiPriority="68"/>
-    <w:lsdException w:name="Medium Grid 3 Accent 5" w:uiPriority="69"/>
-    <w:lsdException w:name="Dark List Accent 5" w:uiPriority="70"/>
-    <w:lsdException w:name="Colorful Shading Accent 5" w:uiPriority="71"/>
-    <w:lsdException w:name="Colorful List Accent 5" w:uiPriority="72"/>
-    <w:lsdException w:name="Colorful Grid Accent 5" w:uiPriority="73"/>
-    <w:lsdException w:name="Light Shading Accent 6" w:uiPriority="60"/>
-    <w:lsdException w:name="Light List Accent 6" w:uiPriority="61"/>
-    <w:lsdException w:name="Light Grid Accent 6" w:uiPriority="62"/>
-    <w:lsdException w:name="Medium Shading 1 Accent 6" w:uiPriority="63"/>
-    <w:lsdException w:name="Medium Shading 2 Accent 6" w:uiPriority="64"/>
-    <w:lsdException w:name="Medium List 1 Accent 6" w:uiPriority="65"/>
-    <w:lsdException w:name="Medium List 2 Accent 6" w:uiPriority="66"/>
-    <w:lsdException w:name="Medium Grid 1 Accent 6" w:uiPriority="67"/>
-    <w:lsdException w:name="Medium Grid 2 Accent 6" w:uiPriority="68"/>
-    <w:lsdException w:name="Medium Grid 3 Accent 6" w:uiPriority="69"/>
-    <w:lsdException w:name="Dark List Accent 6" w:uiPriority="70"/>
-    <w:lsdException w:name="Colorful Shading Accent 6" w:uiPriority="71"/>
-    <w:lsdException w:name="Colorful List Accent 6" w:uiPriority="72"/>
-    <w:lsdException w:name="Colorful Grid Accent 6" w:uiPriority="73"/>
-    <w:lsdException w:name="Subtle Emphasis" w:uiPriority="19" w:qFormat="1"/>
-    <w:lsdException w:name="Intense Emphasis" w:uiPriority="21" w:qFormat="1"/>
-    <w:lsdException w:name="Subtle Reference" w:uiPriority="31" w:qFormat="1"/>
-    <w:lsdException w:name="Intense Reference" w:uiPriority="32" w:qFormat="1"/>
-    <w:lsdException w:name="Book Title" w:uiPriority="33" w:qFormat="1"/>
-    <w:lsdException w:name="Bibliography" w:semiHidden="1" w:uiPriority="37" w:unhideWhenUsed="1"/>
-    <w:lsdException w:name="TOC Heading" w:semiHidden="1" w:uiPriority="39" w:unhideWhenUsed="1" w:qFormat="1"/>
-  </w:latentStyles>
-  <w:style w:type="paragraph" w:default="1" w:styleId="a">
-    <w:name w:val="Normal"/>
-    <w:qFormat/>
-    <w:rsid w:val="00751F4A"/>
-    <w:rPr>
-      <w:sz w:val="24"/>
-      <w:szCs w:val="24"/>
-    </w:rPr>
-  </w:style>
-  <w:style w:type="paragraph" w:styleId="2">
-    <w:name w:val="heading 2"/>
-    <w:basedOn w:val="a"/>
-    <w:next w:val="a"/>
-    <w:qFormat/>
-    <w:rsid w:val="00893631"/>
-    <w:pPr>
-      <w:keepNext/>
-      <w:jc w:val="center"/>
-      <w:outlineLvl w:val="1"/>
-    </w:pPr>
-    <w:rPr>
-      <w:sz w:val="28"/>
-    </w:rPr>
-  </w:style>
-  <w:style w:type="paragraph" w:styleId="3">
-    <w:name w:val="heading 3"/>
-    <w:basedOn w:val="a"/>
-    <w:next w:val="a"/>
-    <w:qFormat/>
-    <w:rsid w:val="003D4F4B"/>
-    <w:pPr>
-      <w:keepNext/>
-      <w:spacing w:before="240" w:after="60"/>
-      <w:outlineLvl w:val="2"/>
-    </w:pPr>
-    <w:rPr>
-      <w:rFonts w:ascii="Arial" w:hAnsi="Arial" w:cs="Arial"/>
-      <w:b/>
-      <w:bCs/>
-      <w:sz w:val="26"/>
-      <w:szCs w:val="26"/>
-    </w:rPr>
-  </w:style>
-  <w:style w:type="paragraph" w:styleId="4">
-    <w:name w:val="heading 4"/>
-    <w:basedOn w:val="a"/>
-    <w:next w:val="a"/>
-    <w:link w:val="40"/>
-    <w:qFormat/>
-    <w:rsid w:val="00893631"/>
-    <w:pPr>
-      <w:keepNext/>
-      <w:spacing w:line="360" w:lineRule="auto"/>
-      <w:jc w:val="both"/>
-      <w:outlineLvl w:val="3"/>
-    </w:pPr>
-    <w:rPr>
-      <w:sz w:val="28"/>
-      <w:szCs w:val="20"/>
-    </w:rPr>
-  </w:style>
-  <w:style w:type="character" w:default="1" w:styleId="a0">
-    <w:name w:val="Default Paragraph Font"/>
-    <w:uiPriority w:val="1"/>
-    <w:semiHidden/>
-    <w:unhideWhenUsed/>
-  </w:style>
-  <w:style w:type="table" w:default="1" w:styleId="a1">
-    <w:name w:val="Normal Table"/>
-    <w:uiPriority w:val="99"/>
-    <w:semiHidden/>
-    <w:unhideWhenUsed/>
-    <w:tblPr>
-      <w:tblInd w:w="0" w:type="dxa"/>
-      <w:tblCellMar>
-        <w:top w:w="0" w:type="dxa"/>
-        <w:left w:w="108" w:type="dxa"/>
-        <w:bottom w:w="0" w:type="dxa"/>
-        <w:right w:w="108" w:type="dxa"/>
-      </w:tblCellMar>
-    </w:tblPr>
-  </w:style>
-  <w:style w:type="numbering" w:default="1" w:styleId="a2">
-    <w:name w:val="No List"/>
-    <w:uiPriority w:val="99"/>
-    <w:semiHidden/>
-    <w:unhideWhenUsed/>
-  </w:style>
-  <w:style w:type="paragraph" w:customStyle="1" w:styleId="ConsPlusNonformat">
-    <w:name w:val="ConsPlusNonformat"/>
-    <w:rsid w:val="00222454"/>
-    <w:pPr>
-      <w:autoSpaceDE w:val="0"/>
-      <w:autoSpaceDN w:val="0"/>
-      <w:adjustRightInd w:val="0"/>
-    </w:pPr>
-    <w:rPr>
-      <w:rFonts w:ascii="Courier New" w:hAnsi="Courier New" w:cs="Courier New"/>
-    </w:rPr>
-  </w:style>
-  <w:style w:type="paragraph" w:customStyle="1" w:styleId="ConsPlusTitle">
-    <w:name w:val="ConsPlusTitle"/>
-    <w:uiPriority w:val="99"/>
-    <w:rsid w:val="00222454"/>
-    <w:pPr>
-      <w:autoSpaceDE w:val="0"/>
-      <w:autoSpaceDN w:val="0"/>
-      <w:adjustRightInd w:val="0"/>
-    </w:pPr>
-    <w:rPr>
-      <w:rFonts w:ascii="Arial" w:hAnsi="Arial" w:cs="Arial"/>
-      <w:b/>
-      <w:bCs/>
-    </w:rPr>
-  </w:style>
-  <w:style w:type="paragraph" w:styleId="a3">
-    <w:name w:val="Body Text"/>
-    <w:basedOn w:val="a"/>
-    <w:link w:val="a4"/>
-    <w:rsid w:val="00554AA9"/>
-    <w:pPr>
-      <w:jc w:val="center"/>
-    </w:pPr>
-    <w:rPr>
-      <w:b/>
-      <w:sz w:val="28"/>
-      <w:szCs w:val="20"/>
-    </w:rPr>
-  </w:style>
-  <w:style w:type="paragraph" w:customStyle="1" w:styleId="ConsTitle">
-    <w:name w:val="ConsTitle"/>
-    <w:rsid w:val="00AE238C"/>
-    <w:pPr>
-      <w:widowControl w:val="0"/>
-      <w:autoSpaceDE w:val="0"/>
-      <w:autoSpaceDN w:val="0"/>
-      <w:adjustRightInd w:val="0"/>
-      <w:ind w:right="19772"/>
-    </w:pPr>
-    <w:rPr>
-      <w:rFonts w:ascii="Arial" w:hAnsi="Arial" w:cs="Arial"/>
-      <w:b/>
-      <w:bCs/>
-      <w:sz w:val="16"/>
-      <w:szCs w:val="16"/>
-    </w:rPr>
-  </w:style>
-  <w:style w:type="paragraph" w:styleId="a5">
-    <w:name w:val="Title"/>
-    <w:basedOn w:val="a"/>
-    <w:link w:val="a6"/>
-    <w:qFormat/>
-    <w:rsid w:val="003A70EA"/>
-    <w:pPr>
-      <w:jc w:val="center"/>
-    </w:pPr>
-    <w:rPr>
-      <w:b/>
-      <w:bCs/>
-      <w:sz w:val="28"/>
-    </w:rPr>
-  </w:style>
-  <w:style w:type="paragraph" w:styleId="30">
-    <w:name w:val="Body Text Indent 3"/>
-    <w:basedOn w:val="a"/>
-    <w:link w:val="31"/>
-    <w:rsid w:val="00A1728C"/>
-    <w:pPr>
-      <w:spacing w:after="120"/>
-      <w:ind w:left="283"/>
-    </w:pPr>
-    <w:rPr>
-      <w:sz w:val="16"/>
-      <w:szCs w:val="16"/>
-    </w:rPr>
-  </w:style>
-  <w:style w:type="paragraph" w:styleId="20">
-    <w:name w:val="Body Text 2"/>
-    <w:basedOn w:val="a"/>
-    <w:rsid w:val="004678F8"/>
-    <w:pPr>
-      <w:spacing w:after="120" w:line="480" w:lineRule="auto"/>
-    </w:pPr>
-  </w:style>
-  <w:style w:type="paragraph" w:styleId="21">
-    <w:name w:val="Body Text Indent 2"/>
-    <w:basedOn w:val="a"/>
-    <w:rsid w:val="00656752"/>
-    <w:pPr>
-      <w:spacing w:after="120" w:line="480" w:lineRule="auto"/>
-      <w:ind w:left="283"/>
-    </w:pPr>
-  </w:style>
-  <w:style w:type="paragraph" w:styleId="a7">
-    <w:name w:val="Body Text Indent"/>
-    <w:basedOn w:val="a"/>
-    <w:rsid w:val="0077680D"/>
-    <w:pPr>
-      <w:spacing w:after="120"/>
-      <w:ind w:left="283"/>
-    </w:pPr>
-  </w:style>
-  <w:style w:type="paragraph" w:styleId="32">
-    <w:name w:val="Body Text 3"/>
-    <w:basedOn w:val="a"/>
-    <w:rsid w:val="00BD473E"/>
-    <w:pPr>
-      <w:spacing w:after="120"/>
-    </w:pPr>
-    <w:rPr>
-      <w:sz w:val="16"/>
-      <w:szCs w:val="16"/>
-    </w:rPr>
-  </w:style>
-  <w:style w:type="paragraph" w:customStyle="1" w:styleId="ConsNonformat">
-    <w:name w:val="ConsNonformat"/>
-    <w:rsid w:val="0010698E"/>
-    <w:pPr>
-      <w:widowControl w:val="0"/>
-      <w:autoSpaceDE w:val="0"/>
-      <w:autoSpaceDN w:val="0"/>
-      <w:adjustRightInd w:val="0"/>
-    </w:pPr>
-    <w:rPr>
-      <w:rFonts w:ascii="Courier New" w:hAnsi="Courier New" w:cs="Courier New"/>
-    </w:rPr>
-  </w:style>
-  <w:style w:type="paragraph" w:styleId="a8">
-    <w:name w:val="Balloon Text"/>
-    <w:basedOn w:val="a"/>
-    <w:semiHidden/>
-    <w:rsid w:val="007F74BF"/>
-    <w:rPr>
-      <w:rFonts w:ascii="Tahoma" w:hAnsi="Tahoma" w:cs="Tahoma"/>
-      <w:sz w:val="16"/>
-      <w:szCs w:val="16"/>
-    </w:rPr>
-  </w:style>
-  <w:style w:type="paragraph" w:styleId="a9">
-    <w:name w:val="footer"/>
-    <w:basedOn w:val="a"/>
-    <w:rsid w:val="003879AD"/>
-    <w:pPr>
-      <w:tabs>
-        <w:tab w:val="center" w:pos="4677"/>
-        <w:tab w:val="right" w:pos="9355"/>
-      </w:tabs>
-    </w:pPr>
-    <w:rPr>
-      <w:sz w:val="20"/>
-      <w:szCs w:val="20"/>
-    </w:rPr>
-  </w:style>
-  <w:style w:type="paragraph" w:customStyle="1" w:styleId="Heading">
-    <w:name w:val="Heading"/>
-    <w:rsid w:val="00CB5C79"/>
-    <w:pPr>
-      <w:autoSpaceDE w:val="0"/>
-      <w:autoSpaceDN w:val="0"/>
-      <w:adjustRightInd w:val="0"/>
-    </w:pPr>
-    <w:rPr>
-      <w:rFonts w:ascii="Arial" w:hAnsi="Arial" w:cs="Arial"/>
-      <w:b/>
-      <w:bCs/>
-      <w:sz w:val="22"/>
-      <w:szCs w:val="22"/>
-    </w:rPr>
-  </w:style>
-  <w:style w:type="paragraph" w:customStyle="1" w:styleId="ConsNormal">
-    <w:name w:val="ConsNormal"/>
-    <w:rsid w:val="002313C4"/>
-    <w:pPr>
-      <w:autoSpaceDE w:val="0"/>
-      <w:autoSpaceDN w:val="0"/>
-      <w:adjustRightInd w:val="0"/>
-      <w:ind w:right="19772" w:firstLine="720"/>
-    </w:pPr>
-    <w:rPr>
-      <w:rFonts w:ascii="Arial" w:hAnsi="Arial" w:cs="Arial"/>
-    </w:rPr>
-  </w:style>
-  <w:style w:type="paragraph" w:styleId="aa">
-    <w:name w:val="Block Text"/>
-    <w:basedOn w:val="a"/>
-    <w:rsid w:val="004F1CA3"/>
-    <w:pPr>
-      <w:ind w:left="-180" w:right="-263" w:firstLine="710"/>
-      <w:jc w:val="both"/>
-    </w:pPr>
-  </w:style>
-  <w:style w:type="character" w:customStyle="1" w:styleId="a4">
-    <w:name w:val="Основной текст Знак"/>
-    <w:link w:val="a3"/>
-    <w:rsid w:val="009F2E1C"/>
-    <w:rPr>
-      <w:b/>
-      <w:sz w:val="28"/>
-      <w:lang w:val="ru-RU" w:eastAsia="ru-RU" w:bidi="ar-SA"/>
-    </w:rPr>
-  </w:style>
-  <w:style w:type="paragraph" w:styleId="ab">
-    <w:name w:val="caption"/>
-    <w:basedOn w:val="a"/>
-    <w:next w:val="a"/>
-    <w:qFormat/>
-    <w:rsid w:val="00AC4140"/>
-    <w:pPr>
-      <w:pBdr>
-        <w:bottom w:val="single" w:sz="6" w:space="11" w:color="auto"/>
-      </w:pBdr>
-      <w:spacing w:line="240" w:lineRule="atLeast"/>
-      <w:ind w:right="-574"/>
-      <w:jc w:val="both"/>
-    </w:pPr>
-    <w:rPr>
-      <w:b/>
-      <w:sz w:val="20"/>
-    </w:rPr>
-  </w:style>
-  <w:style w:type="paragraph" w:customStyle="1" w:styleId="14">
-    <w:name w:val="Обычный + 14 пт"/>
-    <w:aliases w:val="Красный"/>
-    <w:basedOn w:val="a"/>
-    <w:rsid w:val="00EE7378"/>
-    <w:pPr>
-      <w:jc w:val="both"/>
-    </w:pPr>
-    <w:rPr>
-      <w:b/>
-      <w:color w:val="FF0000"/>
-    </w:rPr>
-  </w:style>
-  <w:style w:type="paragraph" w:customStyle="1" w:styleId="210">
-    <w:name w:val="Основной текст 21"/>
-    <w:basedOn w:val="a"/>
-    <w:rsid w:val="008D2D6D"/>
-    <w:pPr>
-      <w:ind w:firstLine="709"/>
-      <w:jc w:val="both"/>
-    </w:pPr>
-    <w:rPr>
-      <w:sz w:val="28"/>
-      <w:szCs w:val="20"/>
-    </w:rPr>
-  </w:style>
-  <w:style w:type="paragraph" w:styleId="ac">
-    <w:name w:val="Document Map"/>
-    <w:basedOn w:val="a"/>
-    <w:link w:val="ad"/>
-    <w:rsid w:val="008F785D"/>
-    <w:rPr>
-      <w:rFonts w:ascii="Tahoma" w:hAnsi="Tahoma" w:cs="Tahoma"/>
-      <w:sz w:val="16"/>
-      <w:szCs w:val="16"/>
-    </w:rPr>
-  </w:style>
-  <w:style w:type="character" w:customStyle="1" w:styleId="ad">
-    <w:name w:val="Схема документа Знак"/>
-    <w:link w:val="ac"/>
-    <w:rsid w:val="008F785D"/>
-    <w:rPr>
-      <w:rFonts w:ascii="Tahoma" w:hAnsi="Tahoma" w:cs="Tahoma"/>
-      <w:sz w:val="16"/>
-      <w:szCs w:val="16"/>
-    </w:rPr>
-  </w:style>
-  <w:style w:type="character" w:customStyle="1" w:styleId="40">
-    <w:name w:val="Заголовок 4 Знак"/>
-    <w:link w:val="4"/>
-    <w:rsid w:val="002A3DC5"/>
-    <w:rPr>
-      <w:sz w:val="28"/>
-    </w:rPr>
-  </w:style>
-  <w:style w:type="character" w:styleId="ae">
-    <w:name w:val="Hyperlink"/>
-    <w:rsid w:val="00B86991"/>
-    <w:rPr>
-      <w:color w:val="0000FF"/>
-      <w:u w:val="single"/>
-    </w:rPr>
-  </w:style>
-  <w:style w:type="character" w:styleId="af">
-    <w:name w:val="FollowedHyperlink"/>
-    <w:rsid w:val="00B86991"/>
-    <w:rPr>
-      <w:color w:val="800080"/>
-      <w:u w:val="single"/>
-    </w:rPr>
-  </w:style>
-  <w:style w:type="character" w:customStyle="1" w:styleId="31">
-    <w:name w:val="Основной текст с отступом 3 Знак"/>
-    <w:link w:val="30"/>
-    <w:rsid w:val="009B40B1"/>
-    <w:rPr>
-      <w:sz w:val="16"/>
-      <w:szCs w:val="16"/>
-    </w:rPr>
-  </w:style>
-  <w:style w:type="paragraph" w:styleId="af0">
-    <w:name w:val="Normal (Web)"/>
-    <w:basedOn w:val="a"/>
-    <w:uiPriority w:val="99"/>
-    <w:unhideWhenUsed/>
-    <w:rsid w:val="00C85C56"/>
-    <w:pPr>
-      <w:spacing w:before="100" w:beforeAutospacing="1" w:after="100" w:afterAutospacing="1"/>
-    </w:pPr>
-  </w:style>
-  <w:style w:type="character" w:customStyle="1" w:styleId="a6">
-    <w:name w:val="Название Знак"/>
+    <w:name w:val="Заголовок Знак"/>
     <w:link w:val="a5"/>
     <w:rsid w:val="006D1C1B"/>
     <w:rPr>
@@ -4245,7 +3914,7 @@
 </file>
 
 <file path=customXml/itemProps1.xml><?xml version="1.0" encoding="utf-8"?>
-<ds:datastoreItem xmlns:ds="http://schemas.openxmlformats.org/officeDocument/2006/customXml" ds:itemID="{2D791D57-C622-4C36-B5B1-F0026B1375D9}">
+<ds:datastoreItem xmlns:ds="http://schemas.openxmlformats.org/officeDocument/2006/customXml" ds:itemID="{FA363508-3265-4419-9195-19B7D15D736C}">
   <ds:schemaRefs>
     <ds:schemaRef ds:uri="http://schemas.openxmlformats.org/officeDocument/2006/bibliography"/>
   </ds:schemaRefs>

</xml_diff>